<commit_message>
trabson desenvolvimento web atualização
</commit_message>
<xml_diff>
--- a/1.docx
+++ b/1.docx
@@ -6,13 +6,15 @@
       <w:r>
         <w:t>1. A gerência de configuração é necessária em projetos de maior escala pois permite aos desenvolvedores uma maior organização e controle sob as mudanças efetuadas em seus softwares, visando a otimização de tempo e recursos da equipe em geral, consegue atingir estas potencializações através de ferramentas como a notificação de mudanças no código e o controle de novas linhas de código sem interferência no código principal utilizado pelo usuário.</w:t>
       </w:r>
-    </w:p>
-    <w:p>
-      <w:r>
-        <w:t>2-</w:t>
-      </w:r>
-      <w:r>
-        <w:t xml:space="preserve">Integração Contínua (CI) é uma prática de desenvolvimento de software que envolve a integração frequente de código desenvolvido por diferentes membros da equipe em um repositório compartilhado. O objetivo principal da Integração Contínua é </w:t>
+      <w:r>
+        <w:t xml:space="preserve"> </w:t>
+      </w:r>
+      <w:bookmarkStart w:id="0" w:name="_GoBack"/>
+      <w:bookmarkEnd w:id="0"/>
+    </w:p>
+    <w:p>
+      <w:r>
+        <w:t xml:space="preserve">2-Integração Contínua (CI) é uma prática de desenvolvimento de software que envolve a integração frequente de código desenvolvido por diferentes membros da equipe em um repositório compartilhado. O objetivo principal da Integração Contínua é </w:t>
       </w:r>
       <w:proofErr w:type="spellStart"/>
       <w:r>
@@ -151,16 +153,7 @@
     </w:p>
     <w:p>
       <w:r>
-        <w:t>3-</w:t>
-      </w:r>
-      <w:r>
-        <w:t xml:space="preserve">Débito técnico se refere a uma analogia na área de desenvolvimento de software, que </w:t>
-      </w:r>
-      <w:r>
-        <w:t xml:space="preserve">3- </w:t>
-      </w:r>
-      <w:r>
-        <w:t>descreve o custo futuro associado a escolhas de design ou desenvolvimento inadequadas no presente. Assim como uma dívida financeira, o débito técnico é um compromisso que precisa ser pago posteriormente. Essas escolhas inadequadas podem incluir código mal estruturado, falta de documentação, ausência de testes automatizados, design complexo demais ou soluções temporárias que não atendem completamente aos requisitos.</w:t>
+        <w:t>3-Débito técnico se refere a uma analogia na área de desenvolvimento de software, que 3- descreve o custo futuro associado a escolhas de design ou desenvolvimento inadequadas no presente. Assim como uma dívida financeira, o débito técnico é um compromisso que precisa ser pago posteriormente. Essas escolhas inadequadas podem incluir código mal estruturado, falta de documentação, ausência de testes automatizados, design complexo demais ou soluções temporárias que não atendem completamente aos requisitos.</w:t>
       </w:r>
     </w:p>
     <w:p>
@@ -194,10 +187,7 @@
       </w:r>
       <w:proofErr w:type="spellEnd"/>
       <w:r>
-        <w:t xml:space="preserve"> Tools (Ferramentas de Análise de Código Estático): Essas</w:t>
-      </w:r>
-      <w:r>
-        <w:t xml:space="preserve"> </w:t>
+        <w:t xml:space="preserve"> Tools (Ferramentas de Análise de Código Estático): Essas </w:t>
       </w:r>
       <w:r>
         <w:lastRenderedPageBreak/>
@@ -464,8 +454,6 @@
       </w:r>
     </w:p>
     <w:p>
-      <w:bookmarkStart w:id="0" w:name="_GoBack"/>
-      <w:bookmarkEnd w:id="0"/>
       <w:r>
         <w:t>5. O controle de versão centralizado é adequado quando há uma equipe trabalhando em um mesmo código e é importante manter um histórico centralizado das alterações. Isso é útil para projetos mais tradicionais e para equipes que preferem um fluxo de trabalho mais controlado. No entanto, pode haver problemas se o servidor central ficar inacessível, limitando o trabalho offline e atrasando a colaboração.</w:t>
       </w:r>

</xml_diff>